<commit_message>
p2 doe  besides for tests and littlebit of inheritance
</commit_message>
<xml_diff>
--- a/4-Parser/4 - Parser Part 2.docx
+++ b/4-Parser/4 - Parser Part 2.docx
@@ -1,6 +1,6 @@
 
 <file path=word/document.xml><?xml version="1.0" encoding="utf-8"?>
-<w:document xmlns:wpc="http://schemas.microsoft.com/office/word/2010/wordprocessingCanvas" xmlns:cx="http://schemas.microsoft.com/office/drawing/2014/chartex" xmlns:cx1="http://schemas.microsoft.com/office/drawing/2015/9/8/chartex" xmlns:cx2="http://schemas.microsoft.com/office/drawing/2015/10/21/chartex" xmlns:cx3="http://schemas.microsoft.com/office/drawing/2016/5/9/chartex" xmlns:cx4="http://schemas.microsoft.com/office/drawing/2016/5/10/chartex" xmlns:cx5="http://schemas.microsoft.com/office/drawing/2016/5/11/chartex" xmlns:cx6="http://schemas.microsoft.com/office/drawing/2016/5/12/chartex" xmlns:cx7="http://schemas.microsoft.com/office/drawing/2016/5/13/chartex" xmlns:cx8="http://schemas.microsoft.com/office/drawing/2016/5/14/chartex" xmlns:mc="http://schemas.openxmlformats.org/markup-compatibility/2006" xmlns:aink="http://schemas.microsoft.com/office/drawing/2016/ink" xmlns:am3d="http://schemas.microsoft.com/office/drawing/2017/model3d" xmlns:o="urn:schemas-microsoft-com:office:office" xmlns:oel="http://schemas.microsoft.com/office/2019/extlst" xmlns:r="http://schemas.openxmlformats.org/officeDocument/2006/relationships" xmlns:m="http://schemas.openxmlformats.org/officeDocument/2006/math" xmlns:v="urn:schemas-microsoft-com:vml" xmlns:wp14="http://schemas.microsoft.com/office/word/2010/wordprocessingDrawing" xmlns:wp="http://schemas.openxmlformats.org/drawingml/2006/wordprocessingDrawing" xmlns:w10="urn:schemas-microsoft-com:office:word" xmlns:w="http://schemas.openxmlformats.org/wordprocessingml/2006/main" xmlns:w14="http://schemas.microsoft.com/office/word/2010/wordml" xmlns:w15="http://schemas.microsoft.com/office/word/2012/wordml" xmlns:w16cex="http://schemas.microsoft.com/office/word/2018/wordml/cex" xmlns:w16cid="http://schemas.microsoft.com/office/word/2016/wordml/cid" xmlns:w16="http://schemas.microsoft.com/office/word/2018/wordml" xmlns:w16du="http://schemas.microsoft.com/office/word/2023/wordml/word16du" xmlns:w16sdtdh="http://schemas.microsoft.com/office/word/2020/wordml/sdtdatahash" xmlns:w16se="http://schemas.microsoft.com/office/word/2015/wordml/symex" xmlns:wpg="http://schemas.microsoft.com/office/word/2010/wordprocessingGroup" xmlns:wpi="http://schemas.microsoft.com/office/word/2010/wordprocessingInk" xmlns:wne="http://schemas.microsoft.com/office/word/2006/wordml" xmlns:wps="http://schemas.microsoft.com/office/word/2010/wordprocessingShape" mc:Ignorable="w14 w15 w16se w16cid w16 w16cex w16sdtdh wp14">
+<w:document xmlns:wpc="http://schemas.microsoft.com/office/word/2010/wordprocessingCanvas" xmlns:cx="http://schemas.microsoft.com/office/drawing/2014/chartex" xmlns:cx1="http://schemas.microsoft.com/office/drawing/2015/9/8/chartex" xmlns:cx2="http://schemas.microsoft.com/office/drawing/2015/10/21/chartex" xmlns:cx3="http://schemas.microsoft.com/office/drawing/2016/5/9/chartex" xmlns:cx4="http://schemas.microsoft.com/office/drawing/2016/5/10/chartex" xmlns:cx5="http://schemas.microsoft.com/office/drawing/2016/5/11/chartex" xmlns:cx6="http://schemas.microsoft.com/office/drawing/2016/5/12/chartex" xmlns:cx7="http://schemas.microsoft.com/office/drawing/2016/5/13/chartex" xmlns:cx8="http://schemas.microsoft.com/office/drawing/2016/5/14/chartex" xmlns:mc="http://schemas.openxmlformats.org/markup-compatibility/2006" xmlns:aink="http://schemas.microsoft.com/office/drawing/2016/ink" xmlns:am3d="http://schemas.microsoft.com/office/drawing/2017/model3d" xmlns:o="urn:schemas-microsoft-com:office:office" xmlns:oel="http://schemas.microsoft.com/office/2019/extlst" xmlns:r="http://schemas.openxmlformats.org/officeDocument/2006/relationships" xmlns:m="http://schemas.openxmlformats.org/officeDocument/2006/math" xmlns:v="urn:schemas-microsoft-com:vml" xmlns:wp14="http://schemas.microsoft.com/office/word/2010/wordprocessingDrawing" xmlns:wp="http://schemas.openxmlformats.org/drawingml/2006/wordprocessingDrawing" xmlns:w10="urn:schemas-microsoft-com:office:word" xmlns:w="http://schemas.openxmlformats.org/wordprocessingml/2006/main" xmlns:w14="http://schemas.microsoft.com/office/word/2010/wordml" xmlns:w15="http://schemas.microsoft.com/office/word/2012/wordml" xmlns:w16cex="http://schemas.microsoft.com/office/word/2018/wordml/cex" xmlns:w16cid="http://schemas.microsoft.com/office/word/2016/wordml/cid" xmlns:w16="http://schemas.microsoft.com/office/word/2018/wordml" xmlns:w16sdtdh="http://schemas.microsoft.com/office/word/2020/wordml/sdtdatahash" xmlns:w16se="http://schemas.microsoft.com/office/word/2015/wordml/symex" xmlns:wpg="http://schemas.microsoft.com/office/word/2010/wordprocessingGroup" xmlns:wpi="http://schemas.microsoft.com/office/word/2010/wordprocessingInk" xmlns:wne="http://schemas.microsoft.com/office/word/2006/wordml" xmlns:wps="http://schemas.microsoft.com/office/word/2010/wordprocessingShape" mc:Ignorable="w14 w15 w16se w16cid w16 w16cex w16sdtdh wp14">
   <w:body>
     <w:p>
       <w:pPr>
@@ -392,12 +392,7 @@
       </w:r>
       <w:r>
         <w:br/>
-      </w:r>
-      <w:r>
-        <w:t>TERM: FACTOR(6) / FACTOR</w:t>
-      </w:r>
-      <w:r>
-        <w:t>(2)</w:t>
+        <w:t>TERM: FACTOR(6) / FACTOR(2)</w:t>
       </w:r>
     </w:p>
     <w:p>
@@ -783,18 +778,7 @@
           <w:rFonts w:ascii="Consolas" w:hAnsi="Consolas"/>
         </w:rPr>
         <w:tab/>
-      </w:r>
-      <w:r>
-        <w:rPr>
-          <w:rFonts w:ascii="Consolas" w:hAnsi="Consolas"/>
-        </w:rPr>
-        <w:t>if (op.isEmpty)</w:t>
-      </w:r>
-      <w:r>
-        <w:rPr>
-          <w:rFonts w:ascii="Consolas" w:hAnsi="Consolas"/>
-        </w:rPr>
-        <w:t xml:space="preserve"> return left</w:t>
+        <w:t>if (op.isEmpty) return left</w:t>
       </w:r>
     </w:p>
     <w:p>
@@ -895,19 +879,7 @@
         <w:rPr>
           <w:rFonts w:ascii="Consolas" w:hAnsi="Consolas"/>
         </w:rPr>
-        <w:t xml:space="preserve">Node </w:t>
-      </w:r>
-      <w:r>
-        <w:rPr>
-          <w:rFonts w:ascii="Consolas" w:hAnsi="Consolas"/>
-        </w:rPr>
-        <w:t>Expression</w:t>
-      </w:r>
-      <w:r>
-        <w:rPr>
-          <w:rFonts w:ascii="Consolas" w:hAnsi="Consolas"/>
-        </w:rPr>
-        <w:t xml:space="preserve">() </w:t>
+        <w:t xml:space="preserve">Node Expression() </w:t>
       </w:r>
     </w:p>
     <w:p>
@@ -922,19 +894,7 @@
           <w:rFonts w:ascii="Consolas" w:hAnsi="Consolas"/>
         </w:rPr>
         <w:tab/>
-        <w:t xml:space="preserve">left = </w:t>
-      </w:r>
-      <w:r>
-        <w:rPr>
-          <w:rFonts w:ascii="Consolas" w:hAnsi="Consolas"/>
-        </w:rPr>
-        <w:t>Term</w:t>
-      </w:r>
-      <w:r>
-        <w:rPr>
-          <w:rFonts w:ascii="Consolas" w:hAnsi="Consolas"/>
-        </w:rPr>
-        <w:t>()</w:t>
+        <w:t>left = Term()</w:t>
       </w:r>
     </w:p>
     <w:p>
@@ -970,19 +930,7 @@
           <w:rFonts w:ascii="Consolas" w:hAnsi="Consolas"/>
         </w:rPr>
         <w:tab/>
-        <w:t>op = MatchAndRemove(</w:t>
-      </w:r>
-      <w:r>
-        <w:rPr>
-          <w:rFonts w:ascii="Consolas" w:hAnsi="Consolas"/>
-        </w:rPr>
-        <w:t>PLUS</w:t>
-      </w:r>
-      <w:r>
-        <w:rPr>
-          <w:rFonts w:ascii="Consolas" w:hAnsi="Consolas"/>
-        </w:rPr>
-        <w:t>)</w:t>
+        <w:t>op = MatchAndRemove(PLUS)</w:t>
       </w:r>
     </w:p>
     <w:p>
@@ -1003,19 +951,7 @@
           <w:rFonts w:ascii="Consolas" w:hAnsi="Consolas"/>
         </w:rPr>
         <w:tab/>
-        <w:t>if (op.isEmpty) op=MatchAndRemove(</w:t>
-      </w:r>
-      <w:r>
-        <w:rPr>
-          <w:rFonts w:ascii="Consolas" w:hAnsi="Consolas"/>
-        </w:rPr>
-        <w:t>MINUS</w:t>
-      </w:r>
-      <w:r>
-        <w:rPr>
-          <w:rFonts w:ascii="Consolas" w:hAnsi="Consolas"/>
-        </w:rPr>
-        <w:t>)</w:t>
+        <w:t>if (op.isEmpty) op=MatchAndRemove(MINUS)</w:t>
       </w:r>
     </w:p>
     <w:p>
@@ -1057,19 +993,7 @@
           <w:rFonts w:ascii="Consolas" w:hAnsi="Consolas"/>
         </w:rPr>
         <w:tab/>
-        <w:t xml:space="preserve">right = </w:t>
-      </w:r>
-      <w:r>
-        <w:rPr>
-          <w:rFonts w:ascii="Consolas" w:hAnsi="Consolas"/>
-        </w:rPr>
-        <w:t>Term</w:t>
-      </w:r>
-      <w:r>
-        <w:rPr>
-          <w:rFonts w:ascii="Consolas" w:hAnsi="Consolas"/>
-        </w:rPr>
-        <w:t>()</w:t>
+        <w:t>right = Term()</w:t>
       </w:r>
     </w:p>
     <w:p>
@@ -4138,7 +4062,7 @@
       <w:r>
         <w:t xml:space="preserve">Source: </w:t>
       </w:r>
-      <w:hyperlink r:id="rId6" w:history="1">
+      <w:hyperlink r:id="rId6" w:anchor="tab41" w:history="1">
         <w:r>
           <w:rPr>
             <w:rStyle w:val="Hyperlink"/>
@@ -4242,31 +4166,7 @@
         <w:t>means that it is either a variable</w:t>
       </w:r>
       <w:r>
-        <w:t xml:space="preserve"> reference(for example, x), an array reference</w:t>
-      </w:r>
-      <w:r>
-        <w:t xml:space="preserve">(for example, </w:t>
-      </w:r>
-      <w:r>
-        <w:t>y[3]</w:t>
-      </w:r>
-      <w:r>
-        <w:t>)</w:t>
-      </w:r>
-      <w:r>
-        <w:t xml:space="preserve"> or a $ reference</w:t>
-      </w:r>
-      <w:r>
-        <w:t xml:space="preserve">(for example, </w:t>
-      </w:r>
-      <w:r>
-        <w:t>$6</w:t>
-      </w:r>
-      <w:r>
-        <w:t>)</w:t>
-      </w:r>
-      <w:r>
-        <w:t>.</w:t>
+        <w:t xml:space="preserve"> reference(for example, x), an array reference(for example, y[3]) or a $ reference(for example, $6).</w:t>
       </w:r>
       <w:r>
         <w:t xml:space="preserve"> Note that an array index can be an expression (like y[2+2]). </w:t>
@@ -4490,10 +4390,7 @@
         <w:sym w:font="Wingdings" w:char="F0E0"/>
       </w:r>
       <w:r>
-        <w:t xml:space="preserve"> Operation(</w:t>
-      </w:r>
-      <w:r>
-        <w:t xml:space="preserve">result of ParseOperation, </w:t>
+        <w:t xml:space="preserve"> Operation(result of ParseOperation, </w:t>
       </w:r>
       <w:r>
         <w:t>UNARYNEG</w:t>
@@ -4504,19 +4401,27 @@
     </w:p>
     <w:p>
       <w:r>
-        <w:t>PLUS</w:t>
-      </w:r>
-      <w:r>
-        <w:t xml:space="preserve"> ParseOperation() </w:t>
+        <w:t xml:space="preserve">PLUS ParseOperation() </w:t>
       </w:r>
       <w:r>
         <w:sym w:font="Wingdings" w:char="F0E0"/>
       </w:r>
       <w:r>
-        <w:t xml:space="preserve"> Operation(result of ParseOperation, UNARY</w:t>
-      </w:r>
-      <w:r>
-        <w:t>POS</w:t>
+        <w:t xml:space="preserve"> Operation(result of ParseOperation, UNARYPOS)</w:t>
+      </w:r>
+    </w:p>
+    <w:p>
+      <w:r>
+        <w:t xml:space="preserve">INCREMENT ParseOperation() </w:t>
+      </w:r>
+      <w:r>
+        <w:sym w:font="Wingdings" w:char="F0E0"/>
+      </w:r>
+      <w:r>
+        <w:t xml:space="preserve"> Operation(result of ParseOperation, </w:t>
+      </w:r>
+      <w:r>
+        <w:t>PREINC</w:t>
       </w:r>
       <w:r>
         <w:t>)</w:t>
@@ -4524,42 +4429,13 @@
     </w:p>
     <w:p>
       <w:r>
-        <w:t xml:space="preserve">INCREMENT ParseOperation() </w:t>
+        <w:t xml:space="preserve">DECREMENT ParseOperation() </w:t>
       </w:r>
       <w:r>
         <w:sym w:font="Wingdings" w:char="F0E0"/>
       </w:r>
       <w:r>
-        <w:t xml:space="preserve"> </w:t>
-      </w:r>
-      <w:r>
-        <w:t xml:space="preserve">Operation(result of ParseOperation, </w:t>
-      </w:r>
-      <w:r>
-        <w:t>PREINC</w:t>
-      </w:r>
-      <w:r>
-        <w:t>)</w:t>
-      </w:r>
-    </w:p>
-    <w:p>
-      <w:r>
-        <w:t xml:space="preserve">DECREMENT </w:t>
-      </w:r>
-      <w:r>
-        <w:t xml:space="preserve">ParseOperation() </w:t>
-      </w:r>
-      <w:r>
-        <w:sym w:font="Wingdings" w:char="F0E0"/>
-      </w:r>
-      <w:r>
-        <w:t xml:space="preserve"> Operation(result of ParseOperation, PRE</w:t>
-      </w:r>
-      <w:r>
-        <w:t>DE</w:t>
-      </w:r>
-      <w:r>
-        <w:t>C)</w:t>
+        <w:t xml:space="preserve"> Operation(result of ParseOperation, PREDEC)</w:t>
       </w:r>
     </w:p>
     <w:p>
@@ -4596,10 +4472,25 @@
     </w:p>
     <w:p>
       <w:r>
-        <w:t>a++     ++$b   (d++)</w:t>
-      </w:r>
-      <w:r>
-        <w:t xml:space="preserve">    -5     `[abc]`    e[b++]</w:t>
+        <w:t>++</w:t>
+      </w:r>
+      <w:r>
+        <w:t>a     ++$b   (</w:t>
+      </w:r>
+      <w:r>
+        <w:t>++</w:t>
+      </w:r>
+      <w:r>
+        <w:t>d)</w:t>
+      </w:r>
+      <w:r>
+        <w:t xml:space="preserve">    -5     `[abc]`    e[</w:t>
+      </w:r>
+      <w:r>
+        <w:t>++</w:t>
+      </w:r>
+      <w:r>
+        <w:t>b]</w:t>
       </w:r>
       <w:r>
         <w:t xml:space="preserve">     $7</w:t>
@@ -4815,8 +4706,21 @@
           </w:tcPr>
           <w:p>
             <w:r>
-              <w:t xml:space="preserve">Two of:  </w:t>
-            </w:r>
+              <w:t>Two of:  Three of: Has enum, left and Optional right members, good constructor</w:t>
+            </w:r>
+            <w:r>
+              <w:t>s</w:t>
+            </w:r>
+            <w:r>
+              <w:t>, ToString is good (3)</w:t>
+            </w:r>
+          </w:p>
+        </w:tc>
+        <w:tc>
+          <w:tcPr>
+            <w:tcW w:w="0" w:type="auto"/>
+          </w:tcPr>
+          <w:p>
             <w:r>
               <w:t>Three of: Has enum, left and Optional right members, good constructor</w:t>
             </w:r>
@@ -4824,41 +4728,7 @@
               <w:t>s</w:t>
             </w:r>
             <w:r>
-              <w:t>, ToString is good (</w:t>
-            </w:r>
-            <w:r>
-              <w:t>3</w:t>
-            </w:r>
-            <w:r>
-              <w:t>)</w:t>
-            </w:r>
-          </w:p>
-        </w:tc>
-        <w:tc>
-          <w:tcPr>
-            <w:tcW w:w="0" w:type="auto"/>
-          </w:tcPr>
-          <w:p>
-            <w:r>
-              <w:t xml:space="preserve">Three of: </w:t>
-            </w:r>
-            <w:r>
-              <w:t>Has enum, left and Optional right members, good constructor</w:t>
-            </w:r>
-            <w:r>
-              <w:t>s</w:t>
-            </w:r>
-            <w:r>
-              <w:t xml:space="preserve">, </w:t>
-            </w:r>
-            <w:r>
-              <w:t>ToString is good (</w:t>
-            </w:r>
-            <w:r>
-              <w:t>6</w:t>
-            </w:r>
-            <w:r>
-              <w:t>)</w:t>
+              <w:t>, ToString is good (6)</w:t>
             </w:r>
           </w:p>
         </w:tc>
@@ -4909,57 +4779,27 @@
           </w:tcPr>
           <w:p>
             <w:r>
-              <w:t>One</w:t>
-            </w:r>
-            <w:r>
-              <w:t xml:space="preserve"> of: name and Optional index, good constructors, ToString is good (6)</w:t>
-            </w:r>
-          </w:p>
-        </w:tc>
-        <w:tc>
-          <w:tcPr>
-            <w:tcW w:w="0" w:type="auto"/>
-          </w:tcPr>
-          <w:p>
-            <w:r>
-              <w:t xml:space="preserve">Two of: </w:t>
-            </w:r>
-            <w:r>
-              <w:t>name and Optional index, good constructors</w:t>
-            </w:r>
-            <w:r>
-              <w:t xml:space="preserve">, </w:t>
-            </w:r>
-            <w:r>
-              <w:t>ToString is good (</w:t>
-            </w:r>
-            <w:r>
-              <w:t>6</w:t>
-            </w:r>
-            <w:r>
-              <w:t>)</w:t>
-            </w:r>
-          </w:p>
-        </w:tc>
-        <w:tc>
-          <w:tcPr>
-            <w:tcW w:w="0" w:type="auto"/>
-          </w:tcPr>
-          <w:p>
-            <w:r>
-              <w:t xml:space="preserve">Has </w:t>
-            </w:r>
-            <w:r>
-              <w:t>name</w:t>
-            </w:r>
-            <w:r>
-              <w:t xml:space="preserve"> and Optional </w:t>
-            </w:r>
-            <w:r>
-              <w:t>index</w:t>
-            </w:r>
-            <w:r>
-              <w:t>, good constructors and ToString is good (10)</w:t>
+              <w:t>One of: name and Optional index, good constructors, ToString is good (6)</w:t>
+            </w:r>
+          </w:p>
+        </w:tc>
+        <w:tc>
+          <w:tcPr>
+            <w:tcW w:w="0" w:type="auto"/>
+          </w:tcPr>
+          <w:p>
+            <w:r>
+              <w:t>Two of: name and Optional index, good constructors, ToString is good (6)</w:t>
+            </w:r>
+          </w:p>
+        </w:tc>
+        <w:tc>
+          <w:tcPr>
+            <w:tcW w:w="0" w:type="auto"/>
+          </w:tcPr>
+          <w:p>
+            <w:r>
+              <w:t>Has name and Optional index, good constructors and ToString is good (10)</w:t>
             </w:r>
           </w:p>
         </w:tc>
@@ -5010,16 +4850,7 @@
           </w:tcPr>
           <w:p>
             <w:r>
-              <w:t>Ha</w:t>
-            </w:r>
-            <w:r>
-              <w:t>ve</w:t>
-            </w:r>
-            <w:r>
-              <w:t xml:space="preserve"> name, good constructor and ToString is good </w:t>
-            </w:r>
-            <w:r>
-              <w:t>(</w:t>
+              <w:t>Have name, good constructor and ToString is good (</w:t>
             </w:r>
             <w:r>
               <w:t>5</w:t>
@@ -5061,22 +4892,7 @@
           </w:tcPr>
           <w:p>
             <w:r>
-              <w:t xml:space="preserve">Either  </w:t>
-            </w:r>
-            <w:r>
-              <w:t xml:space="preserve">Accepts a variable name </w:t>
-            </w:r>
-            <w:r>
-              <w:t>or</w:t>
-            </w:r>
-            <w:r>
-              <w:t xml:space="preserve"> creates an appropriate Variable Reference Node (</w:t>
-            </w:r>
-            <w:r>
-              <w:t>3</w:t>
-            </w:r>
-            <w:r>
-              <w:t>)</w:t>
+              <w:t>Either  Accepts a variable name or creates an appropriate Variable Reference Node (3)</w:t>
             </w:r>
           </w:p>
         </w:tc>
@@ -5110,10 +4926,7 @@
           </w:tcPr>
           <w:p>
             <w:r>
-              <w:t xml:space="preserve">ParseLValue – </w:t>
-            </w:r>
-            <w:r>
-              <w:t>arrays</w:t>
+              <w:t>ParseLValue – arrays</w:t>
             </w:r>
           </w:p>
         </w:tc>
@@ -5133,10 +4946,7 @@
           </w:tcPr>
           <w:p>
             <w:r>
-              <w:t>One</w:t>
-            </w:r>
-            <w:r>
-              <w:t xml:space="preserve"> of:  Accepts a name, appropriately gets an index and creates an appropriate Variable Reference Node (</w:t>
+              <w:t>One of:  Accepts a name, appropriately gets an index and creates an appropriate Variable Reference Node (</w:t>
             </w:r>
             <w:r>
               <w:t>3</w:t>
@@ -5152,13 +4962,7 @@
           </w:tcPr>
           <w:p>
             <w:r>
-              <w:t xml:space="preserve">Two of:  </w:t>
-            </w:r>
-            <w:r>
-              <w:t>Accepts a name, appropriately gets an index and creates an appropriate Variable Reference Nod</w:t>
-            </w:r>
-            <w:r>
-              <w:t>e (</w:t>
+              <w:t>Two of:  Accepts a name, appropriately gets an index and creates an appropriate Variable Reference Node (</w:t>
             </w:r>
             <w:r>
               <w:t>6</w:t>
@@ -5210,10 +5014,7 @@
           </w:tcPr>
           <w:p>
             <w:r>
-              <w:t xml:space="preserve">ParseLValue – </w:t>
-            </w:r>
-            <w:r>
-              <w:t>dollar</w:t>
+              <w:t>ParseLValue – dollar</w:t>
             </w:r>
           </w:p>
         </w:tc>
@@ -5333,10 +5134,7 @@
           </w:tcPr>
           <w:p>
             <w:r>
-              <w:t>ParseBottomLevel –</w:t>
-            </w:r>
-            <w:r>
-              <w:t xml:space="preserve"> parenthesis</w:t>
+              <w:t>ParseBottomLevel – parenthesis</w:t>
             </w:r>
           </w:p>
         </w:tc>
@@ -5362,47 +5160,17 @@
           </w:tcPr>
           <w:p>
             <w:r>
-              <w:t>Creates an operation node</w:t>
-            </w:r>
-            <w:r>
-              <w:t xml:space="preserve"> OR </w:t>
-            </w:r>
-            <w:r>
-              <w:t>gets the contents of the parenthesis appropriately (</w:t>
-            </w:r>
-            <w:r>
-              <w:t>5</w:t>
-            </w:r>
-            <w:r>
-              <w:t>)</w:t>
-            </w:r>
-          </w:p>
-        </w:tc>
-        <w:tc>
-          <w:tcPr>
-            <w:tcW w:w="0" w:type="auto"/>
-          </w:tcPr>
-          <w:p>
-            <w:r>
-              <w:t>Creates an operation node</w:t>
-            </w:r>
-            <w:r>
-              <w:t xml:space="preserve"> AND </w:t>
-            </w:r>
-            <w:r>
-              <w:t xml:space="preserve">gets the </w:t>
-            </w:r>
-            <w:r>
-              <w:t>contents of the parenthesis</w:t>
-            </w:r>
-            <w:r>
-              <w:t xml:space="preserve"> </w:t>
-            </w:r>
-            <w:r>
-              <w:t>appropriately</w:t>
-            </w:r>
-            <w:r>
-              <w:t xml:space="preserve"> (10)</w:t>
+              <w:t>Creates an operation node OR gets the contents of the parenthesis appropriately (5)</w:t>
+            </w:r>
+          </w:p>
+        </w:tc>
+        <w:tc>
+          <w:tcPr>
+            <w:tcW w:w="0" w:type="auto"/>
+          </w:tcPr>
+          <w:p>
+            <w:r>
+              <w:t>Creates an operation node AND gets the contents of the parenthesis appropriately (10)</w:t>
             </w:r>
           </w:p>
         </w:tc>
@@ -5417,10 +5185,7 @@
           </w:tcPr>
           <w:p>
             <w:r>
-              <w:t>ParseBottomLevel –</w:t>
-            </w:r>
-            <w:r>
-              <w:t xml:space="preserve"> unary operators</w:t>
+              <w:t>ParseBottomLevel – unary operators</w:t>
             </w:r>
           </w:p>
         </w:tc>
@@ -5487,7 +5252,7 @@
 </file>
 
 <file path=word/numbering.xml><?xml version="1.0" encoding="utf-8"?>
-<w:numbering xmlns:wpc="http://schemas.microsoft.com/office/word/2010/wordprocessingCanvas" xmlns:cx="http://schemas.microsoft.com/office/drawing/2014/chartex" xmlns:cx1="http://schemas.microsoft.com/office/drawing/2015/9/8/chartex" xmlns:cx2="http://schemas.microsoft.com/office/drawing/2015/10/21/chartex" xmlns:cx3="http://schemas.microsoft.com/office/drawing/2016/5/9/chartex" xmlns:cx4="http://schemas.microsoft.com/office/drawing/2016/5/10/chartex" xmlns:cx5="http://schemas.microsoft.com/office/drawing/2016/5/11/chartex" xmlns:cx6="http://schemas.microsoft.com/office/drawing/2016/5/12/chartex" xmlns:cx7="http://schemas.microsoft.com/office/drawing/2016/5/13/chartex" xmlns:cx8="http://schemas.microsoft.com/office/drawing/2016/5/14/chartex" xmlns:mc="http://schemas.openxmlformats.org/markup-compatibility/2006" xmlns:aink="http://schemas.microsoft.com/office/drawing/2016/ink" xmlns:am3d="http://schemas.microsoft.com/office/drawing/2017/model3d" xmlns:o="urn:schemas-microsoft-com:office:office" xmlns:oel="http://schemas.microsoft.com/office/2019/extlst" xmlns:r="http://schemas.openxmlformats.org/officeDocument/2006/relationships" xmlns:m="http://schemas.openxmlformats.org/officeDocument/2006/math" xmlns:v="urn:schemas-microsoft-com:vml" xmlns:wp14="http://schemas.microsoft.com/office/word/2010/wordprocessingDrawing" xmlns:wp="http://schemas.openxmlformats.org/drawingml/2006/wordprocessingDrawing" xmlns:w10="urn:schemas-microsoft-com:office:word" xmlns:w="http://schemas.openxmlformats.org/wordprocessingml/2006/main" xmlns:w14="http://schemas.microsoft.com/office/word/2010/wordml" xmlns:w15="http://schemas.microsoft.com/office/word/2012/wordml" xmlns:w16cex="http://schemas.microsoft.com/office/word/2018/wordml/cex" xmlns:w16cid="http://schemas.microsoft.com/office/word/2016/wordml/cid" xmlns:w16="http://schemas.microsoft.com/office/word/2018/wordml" xmlns:w16du="http://schemas.microsoft.com/office/word/2023/wordml/word16du" xmlns:w16sdtdh="http://schemas.microsoft.com/office/word/2020/wordml/sdtdatahash" xmlns:w16se="http://schemas.microsoft.com/office/word/2015/wordml/symex" xmlns:wpg="http://schemas.microsoft.com/office/word/2010/wordprocessingGroup" xmlns:wpi="http://schemas.microsoft.com/office/word/2010/wordprocessingInk" xmlns:wne="http://schemas.microsoft.com/office/word/2006/wordml" xmlns:wps="http://schemas.microsoft.com/office/word/2010/wordprocessingShape" mc:Ignorable="w14 w15 w16se w16cid w16 w16cex w16sdtdh wp14">
+<w:numbering xmlns:wpc="http://schemas.microsoft.com/office/word/2010/wordprocessingCanvas" xmlns:cx="http://schemas.microsoft.com/office/drawing/2014/chartex" xmlns:cx1="http://schemas.microsoft.com/office/drawing/2015/9/8/chartex" xmlns:cx2="http://schemas.microsoft.com/office/drawing/2015/10/21/chartex" xmlns:cx3="http://schemas.microsoft.com/office/drawing/2016/5/9/chartex" xmlns:cx4="http://schemas.microsoft.com/office/drawing/2016/5/10/chartex" xmlns:cx5="http://schemas.microsoft.com/office/drawing/2016/5/11/chartex" xmlns:cx6="http://schemas.microsoft.com/office/drawing/2016/5/12/chartex" xmlns:cx7="http://schemas.microsoft.com/office/drawing/2016/5/13/chartex" xmlns:cx8="http://schemas.microsoft.com/office/drawing/2016/5/14/chartex" xmlns:mc="http://schemas.openxmlformats.org/markup-compatibility/2006" xmlns:aink="http://schemas.microsoft.com/office/drawing/2016/ink" xmlns:am3d="http://schemas.microsoft.com/office/drawing/2017/model3d" xmlns:o="urn:schemas-microsoft-com:office:office" xmlns:oel="http://schemas.microsoft.com/office/2019/extlst" xmlns:r="http://schemas.openxmlformats.org/officeDocument/2006/relationships" xmlns:m="http://schemas.openxmlformats.org/officeDocument/2006/math" xmlns:v="urn:schemas-microsoft-com:vml" xmlns:wp14="http://schemas.microsoft.com/office/word/2010/wordprocessingDrawing" xmlns:wp="http://schemas.openxmlformats.org/drawingml/2006/wordprocessingDrawing" xmlns:w10="urn:schemas-microsoft-com:office:word" xmlns:w="http://schemas.openxmlformats.org/wordprocessingml/2006/main" xmlns:w14="http://schemas.microsoft.com/office/word/2010/wordml" xmlns:w15="http://schemas.microsoft.com/office/word/2012/wordml" xmlns:w16cex="http://schemas.microsoft.com/office/word/2018/wordml/cex" xmlns:w16cid="http://schemas.microsoft.com/office/word/2016/wordml/cid" xmlns:w16="http://schemas.microsoft.com/office/word/2018/wordml" xmlns:w16sdtdh="http://schemas.microsoft.com/office/word/2020/wordml/sdtdatahash" xmlns:w16se="http://schemas.microsoft.com/office/word/2015/wordml/symex" xmlns:wpg="http://schemas.microsoft.com/office/word/2010/wordprocessingGroup" xmlns:wpi="http://schemas.microsoft.com/office/word/2010/wordprocessingInk" xmlns:wne="http://schemas.microsoft.com/office/word/2006/wordml" xmlns:wps="http://schemas.microsoft.com/office/word/2010/wordprocessingShape" mc:Ignorable="w14 w15 w16se w16cid w16 w16cex w16sdtdh wp14">
   <w:abstractNum w:abstractNumId="0" w15:restartNumberingAfterBreak="0">
     <w:nsid w:val="5D8F0507"/>
     <w:multiLevelType w:val="hybridMultilevel"/>

</xml_diff>